<commit_message>
IEEE-Falta completar seccion personal involucrado
</commit_message>
<xml_diff>
--- a/ejemplo-formato-ieee-830.docx
+++ b/ejemplo-formato-ieee-830.docx
@@ -268,6 +268,15 @@
           <w:szCs w:val="24"/>
         </w:rPr>
         <w:t xml:space="preserve"> </w:t>
+      </w:r>
+      <w:r>
+        <w:rPr>
+          <w:rFonts w:ascii="Times New Roman" w:eastAsia="Times New Roman" w:hAnsi="Times New Roman" w:cs="Times New Roman"/>
+          <w:b/>
+          <w:sz w:val="24"/>
+          <w:szCs w:val="24"/>
+        </w:rPr>
+        <w:t>CuidaPets</w:t>
       </w:r>
     </w:p>
     <w:p>
@@ -3236,14 +3245,7 @@
           <w:color w:val="365F91"/>
           <w:highlight w:val="white"/>
         </w:rPr>
-        <w:t xml:space="preserve">  </w:t>
-      </w:r>
-      <w:r>
-        <w:rPr>
-          <w:color w:val="365F91"/>
-          <w:highlight w:val="white"/>
-        </w:rPr>
-        <w:t>Esta especificación de requisitos está dirigida al usuario del sistema</w:t>
+        <w:t xml:space="preserve">  Esta especificación de requisitos está dirigida al usuario del sistema</w:t>
       </w:r>
       <w:r>
         <w:rPr>
@@ -3473,6 +3475,12 @@
                 <w:color w:val="000000"/>
               </w:rPr>
             </w:pPr>
+            <w:r>
+              <w:rPr>
+                <w:color w:val="000000"/>
+              </w:rPr>
+              <w:t>Lautaro Sans</w:t>
+            </w:r>
           </w:p>
         </w:tc>
       </w:tr>
@@ -3813,7 +3821,7 @@
               <w:rPr>
                 <w:color w:val="000000"/>
               </w:rPr>
-              <w:t>mail</w:t>
+              <w:t>lautarosans2@gmail.com</w:t>
             </w:r>
           </w:p>
         </w:tc>
@@ -3935,6 +3943,12 @@
                 <w:color w:val="000000"/>
               </w:rPr>
             </w:pPr>
+            <w:r>
+              <w:rPr>
+                <w:color w:val="000000"/>
+              </w:rPr>
+              <w:t>Leonel Montoya</w:t>
+            </w:r>
           </w:p>
         </w:tc>
       </w:tr>
@@ -4275,7 +4289,7 @@
               <w:rPr>
                 <w:color w:val="000000"/>
               </w:rPr>
-              <w:t>mail</w:t>
+              <w:t>Lm8287808@gmail.com</w:t>
             </w:r>
           </w:p>
         </w:tc>
@@ -4397,6 +4411,26 @@
                 <w:color w:val="000000"/>
               </w:rPr>
             </w:pPr>
+            <w:r>
+              <w:rPr>
+                <w:color w:val="000000"/>
+              </w:rPr>
+              <w:t xml:space="preserve">Rebeca Ruth </w:t>
+            </w:r>
+            <w:proofErr w:type="spellStart"/>
+            <w:r>
+              <w:rPr>
+                <w:color w:val="000000"/>
+              </w:rPr>
+              <w:t>Veronica</w:t>
+            </w:r>
+            <w:proofErr w:type="spellEnd"/>
+            <w:r>
+              <w:rPr>
+                <w:color w:val="000000"/>
+              </w:rPr>
+              <w:t xml:space="preserve"> Morales</w:t>
+            </w:r>
           </w:p>
         </w:tc>
       </w:tr>
@@ -4737,7 +4771,7 @@
               <w:rPr>
                 <w:color w:val="000000"/>
               </w:rPr>
-              <w:t>mail</w:t>
+              <w:t>morale.rebeca@gmail.com</w:t>
             </w:r>
           </w:p>
         </w:tc>
@@ -4912,6 +4946,12 @@
                 <w:color w:val="000000"/>
               </w:rPr>
             </w:pPr>
+            <w:r>
+              <w:rPr>
+                <w:color w:val="000000"/>
+              </w:rPr>
+              <w:t>Eliana Gisela del Milagro Valor</w:t>
+            </w:r>
           </w:p>
         </w:tc>
       </w:tr>
@@ -5252,7 +5292,7 @@
               <w:rPr>
                 <w:color w:val="000000"/>
               </w:rPr>
-              <w:t>mail</w:t>
+              <w:t>milifotografias@gmail.com</w:t>
             </w:r>
           </w:p>
         </w:tc>
@@ -5375,6 +5415,48 @@
                 <w:color w:val="000000"/>
               </w:rPr>
             </w:pPr>
+            <w:proofErr w:type="spellStart"/>
+            <w:r>
+              <w:rPr>
+                <w:color w:val="000000"/>
+              </w:rPr>
+              <w:t>Gomez</w:t>
+            </w:r>
+            <w:proofErr w:type="spellEnd"/>
+            <w:r>
+              <w:rPr>
+                <w:color w:val="000000"/>
+              </w:rPr>
+              <w:t xml:space="preserve"> </w:t>
+            </w:r>
+            <w:proofErr w:type="spellStart"/>
+            <w:r>
+              <w:rPr>
+                <w:color w:val="000000"/>
+              </w:rPr>
+              <w:t>Allosa</w:t>
+            </w:r>
+            <w:proofErr w:type="spellEnd"/>
+            <w:r>
+              <w:rPr>
+                <w:color w:val="000000"/>
+              </w:rPr>
+              <w:t xml:space="preserve"> </w:t>
+            </w:r>
+            <w:proofErr w:type="spellStart"/>
+            <w:r>
+              <w:rPr>
+                <w:color w:val="000000"/>
+              </w:rPr>
+              <w:t>Victor</w:t>
+            </w:r>
+            <w:proofErr w:type="spellEnd"/>
+            <w:r>
+              <w:rPr>
+                <w:color w:val="000000"/>
+              </w:rPr>
+              <w:t xml:space="preserve"> Javier</w:t>
+            </w:r>
           </w:p>
         </w:tc>
       </w:tr>
@@ -5715,7 +5797,7 @@
               <w:rPr>
                 <w:color w:val="000000"/>
               </w:rPr>
-              <w:t>mail</w:t>
+              <w:t>javigomezallosa@gmail.com</w:t>
             </w:r>
           </w:p>
         </w:tc>
@@ -5838,6 +5920,26 @@
                 <w:color w:val="000000"/>
               </w:rPr>
             </w:pPr>
+            <w:r>
+              <w:rPr>
+                <w:color w:val="000000"/>
+              </w:rPr>
+              <w:t xml:space="preserve">Giselle </w:t>
+            </w:r>
+            <w:proofErr w:type="spellStart"/>
+            <w:r>
+              <w:rPr>
+                <w:color w:val="000000"/>
+              </w:rPr>
+              <w:t>Chaumont</w:t>
+            </w:r>
+            <w:proofErr w:type="spellEnd"/>
+            <w:r>
+              <w:rPr>
+                <w:color w:val="000000"/>
+              </w:rPr>
+              <w:t xml:space="preserve"> Mohr</w:t>
+            </w:r>
           </w:p>
         </w:tc>
       </w:tr>
@@ -6178,7 +6280,7 @@
               <w:rPr>
                 <w:color w:val="000000"/>
               </w:rPr>
-              <w:t>mail</w:t>
+              <w:t>gisellechaumont@gmail.com</w:t>
             </w:r>
           </w:p>
         </w:tc>
@@ -6301,6 +6403,12 @@
                 <w:color w:val="000000"/>
               </w:rPr>
             </w:pPr>
+            <w:r>
+              <w:rPr>
+                <w:color w:val="000000"/>
+              </w:rPr>
+              <w:t>María Soledad Peralta</w:t>
+            </w:r>
           </w:p>
         </w:tc>
       </w:tr>
@@ -6641,7 +6749,7 @@
               <w:rPr>
                 <w:color w:val="000000"/>
               </w:rPr>
-              <w:t>mail</w:t>
+              <w:t>solperalta078@gmail.com</w:t>
             </w:r>
           </w:p>
         </w:tc>
@@ -6764,6 +6872,20 @@
                 <w:color w:val="000000"/>
               </w:rPr>
             </w:pPr>
+            <w:proofErr w:type="spellStart"/>
+            <w:r>
+              <w:rPr>
+                <w:color w:val="000000"/>
+              </w:rPr>
+              <w:t>Felix</w:t>
+            </w:r>
+            <w:proofErr w:type="spellEnd"/>
+            <w:r>
+              <w:rPr>
+                <w:color w:val="000000"/>
+              </w:rPr>
+              <w:t xml:space="preserve"> Nicolas Morales</w:t>
+            </w:r>
           </w:p>
         </w:tc>
       </w:tr>
@@ -7104,7 +7226,7 @@
               <w:rPr>
                 <w:color w:val="000000"/>
               </w:rPr>
-              <w:t>mail</w:t>
+              <w:t>felixnmorales01@gmail.com</w:t>
             </w:r>
           </w:p>
         </w:tc>
@@ -7227,6 +7349,26 @@
                 <w:color w:val="000000"/>
               </w:rPr>
             </w:pPr>
+            <w:r>
+              <w:rPr>
+                <w:color w:val="000000"/>
+              </w:rPr>
+              <w:t xml:space="preserve">Ricardo </w:t>
+            </w:r>
+            <w:proofErr w:type="spellStart"/>
+            <w:r>
+              <w:rPr>
+                <w:color w:val="000000"/>
+              </w:rPr>
+              <w:t>Thalhuen</w:t>
+            </w:r>
+            <w:proofErr w:type="spellEnd"/>
+            <w:r>
+              <w:rPr>
+                <w:color w:val="000000"/>
+              </w:rPr>
+              <w:t xml:space="preserve"> Moraga Cortez</w:t>
+            </w:r>
           </w:p>
         </w:tc>
       </w:tr>
@@ -7567,7 +7709,7 @@
               <w:rPr>
                 <w:color w:val="000000"/>
               </w:rPr>
-              <w:t>mail</w:t>
+              <w:t>ricardoeldal@gmail.com</w:t>
             </w:r>
           </w:p>
         </w:tc>
@@ -8983,16 +9125,12 @@
               <w:jc w:val="both"/>
               <w:rPr>
                 <w:color w:val="1F497D" w:themeColor="text2"/>
-                <w:sz w:val="21"/>
-                <w:szCs w:val="21"/>
                 <w:shd w:val="clear" w:color="auto" w:fill="FFFFFF"/>
               </w:rPr>
             </w:pPr>
             <w:r>
               <w:rPr>
                 <w:color w:val="1F497D" w:themeColor="text2"/>
-                <w:sz w:val="21"/>
-                <w:szCs w:val="21"/>
                 <w:shd w:val="clear" w:color="auto" w:fill="FFFFFF"/>
               </w:rPr>
               <w:t>HyperText Markup Language</w:t>
@@ -9136,7 +9274,7 @@
                 <w:bCs/>
                 <w:color w:val="365F91"/>
               </w:rPr>
-              <w:t>US</w:t>
+              <w:t>CMS</w:t>
             </w:r>
           </w:p>
         </w:tc>
@@ -9177,7 +9315,7 @@
               <w:rPr>
                 <w:color w:val="365F91"/>
               </w:rPr>
-              <w:t>Usuario</w:t>
+              <w:t>Content Management System</w:t>
             </w:r>
           </w:p>
         </w:tc>
@@ -9228,7 +9366,7 @@
                 <w:bCs/>
                 <w:color w:val="365F91"/>
               </w:rPr>
-              <w:t>AU</w:t>
+              <w:t>SGDB</w:t>
             </w:r>
           </w:p>
         </w:tc>
@@ -9269,7 +9407,7 @@
               <w:rPr>
                 <w:color w:val="365F91"/>
               </w:rPr>
-              <w:t>Usuario Admin</w:t>
+              <w:t>Sistema Gestor de Base de Datos</w:t>
             </w:r>
           </w:p>
         </w:tc>
@@ -9307,6 +9445,7 @@
               <w:tabs>
                 <w:tab w:val="left" w:pos="709"/>
               </w:tabs>
+              <w:jc w:val="center"/>
               <w:rPr>
                 <w:b/>
                 <w:bCs/>
@@ -9315,17 +9454,11 @@
             </w:pPr>
             <w:r>
               <w:rPr>
-                <w:color w:val="365F91"/>
-              </w:rPr>
-              <w:t xml:space="preserve">   </w:t>
-            </w:r>
-            <w:r>
-              <w:rPr>
                 <w:b/>
                 <w:bCs/>
                 <w:color w:val="365F91"/>
               </w:rPr>
-              <w:t xml:space="preserve"> PY</w:t>
+              <w:t>ERS</w:t>
             </w:r>
           </w:p>
         </w:tc>
@@ -9366,267 +9499,8 @@
               <w:rPr>
                 <w:color w:val="365F91"/>
               </w:rPr>
-              <w:t>Python</w:t>
-            </w:r>
-          </w:p>
-        </w:tc>
-      </w:tr>
-      <w:tr>
-        <w:trPr>
-          <w:trHeight w:val="256"/>
-          <w:jc w:val="center"/>
-        </w:trPr>
-        <w:tc>
-          <w:tcPr>
-            <w:tcW w:w="849" w:type="dxa"/>
-            <w:tcBorders>
-              <w:top w:val="single" w:sz="4" w:space="0" w:color="00000A"/>
-              <w:left w:val="single" w:sz="4" w:space="0" w:color="00000A"/>
-              <w:bottom w:val="single" w:sz="4" w:space="0" w:color="00000A"/>
-              <w:right w:val="single" w:sz="4" w:space="0" w:color="00000A"/>
-            </w:tcBorders>
-            <w:tcMar>
-              <w:top w:w="30" w:type="dxa"/>
-              <w:left w:w="30" w:type="dxa"/>
-              <w:bottom w:w="30" w:type="dxa"/>
-              <w:right w:w="30" w:type="dxa"/>
-            </w:tcMar>
-          </w:tcPr>
-          <w:p>
-            <w:pPr>
-              <w:pBdr>
-                <w:top w:val="nil"/>
-                <w:left w:val="nil"/>
-                <w:bottom w:val="nil"/>
-                <w:right w:val="nil"/>
-                <w:between w:val="nil"/>
-              </w:pBdr>
-              <w:tabs>
-                <w:tab w:val="left" w:pos="709"/>
-              </w:tabs>
-              <w:jc w:val="center"/>
-              <w:rPr>
-                <w:b/>
-                <w:bCs/>
-                <w:color w:val="365F91"/>
-              </w:rPr>
-            </w:pPr>
-            <w:r>
-              <w:rPr>
-                <w:b/>
-                <w:bCs/>
-                <w:color w:val="365F91"/>
-              </w:rPr>
-              <w:t>WP</w:t>
-            </w:r>
-          </w:p>
-        </w:tc>
-        <w:tc>
-          <w:tcPr>
-            <w:tcW w:w="5726" w:type="dxa"/>
-            <w:tcBorders>
-              <w:top w:val="single" w:sz="4" w:space="0" w:color="00000A"/>
-              <w:left w:val="single" w:sz="4" w:space="0" w:color="00000A"/>
-              <w:bottom w:val="single" w:sz="4" w:space="0" w:color="00000A"/>
-              <w:right w:val="single" w:sz="4" w:space="0" w:color="00000A"/>
-            </w:tcBorders>
-            <w:tcMar>
-              <w:top w:w="30" w:type="dxa"/>
-              <w:left w:w="30" w:type="dxa"/>
-              <w:bottom w:w="30" w:type="dxa"/>
-              <w:right w:w="30" w:type="dxa"/>
-            </w:tcMar>
-          </w:tcPr>
-          <w:p>
-            <w:pPr>
-              <w:pBdr>
-                <w:top w:val="nil"/>
-                <w:left w:val="nil"/>
-                <w:bottom w:val="nil"/>
-                <w:right w:val="nil"/>
-                <w:between w:val="nil"/>
-              </w:pBdr>
-              <w:tabs>
-                <w:tab w:val="left" w:pos="709"/>
-              </w:tabs>
-              <w:jc w:val="both"/>
-              <w:rPr>
-                <w:color w:val="365F91"/>
-              </w:rPr>
-            </w:pPr>
-            <w:r>
-              <w:rPr>
-                <w:color w:val="365F91"/>
-              </w:rPr>
-              <w:t>WordPress</w:t>
-            </w:r>
-          </w:p>
-        </w:tc>
-      </w:tr>
-      <w:tr>
-        <w:trPr>
-          <w:trHeight w:val="256"/>
-          <w:jc w:val="center"/>
-        </w:trPr>
-        <w:tc>
-          <w:tcPr>
-            <w:tcW w:w="849" w:type="dxa"/>
-            <w:tcBorders>
-              <w:top w:val="single" w:sz="4" w:space="0" w:color="00000A"/>
-              <w:left w:val="single" w:sz="4" w:space="0" w:color="00000A"/>
-              <w:bottom w:val="single" w:sz="4" w:space="0" w:color="00000A"/>
-              <w:right w:val="single" w:sz="4" w:space="0" w:color="00000A"/>
-            </w:tcBorders>
-            <w:tcMar>
-              <w:top w:w="30" w:type="dxa"/>
-              <w:left w:w="30" w:type="dxa"/>
-              <w:bottom w:w="30" w:type="dxa"/>
-              <w:right w:w="30" w:type="dxa"/>
-            </w:tcMar>
-          </w:tcPr>
-          <w:p>
-            <w:pPr>
-              <w:pBdr>
-                <w:top w:val="nil"/>
-                <w:left w:val="nil"/>
-                <w:bottom w:val="nil"/>
-                <w:right w:val="nil"/>
-                <w:between w:val="nil"/>
-              </w:pBdr>
-              <w:tabs>
-                <w:tab w:val="left" w:pos="709"/>
-              </w:tabs>
-              <w:jc w:val="center"/>
-              <w:rPr>
-                <w:b/>
-                <w:bCs/>
-                <w:color w:val="365F91"/>
-              </w:rPr>
-            </w:pPr>
-            <w:r>
-              <w:rPr>
-                <w:b/>
-                <w:bCs/>
-                <w:color w:val="365F91"/>
-              </w:rPr>
-              <w:t>SGDB</w:t>
-            </w:r>
-          </w:p>
-        </w:tc>
-        <w:tc>
-          <w:tcPr>
-            <w:tcW w:w="5726" w:type="dxa"/>
-            <w:tcBorders>
-              <w:top w:val="single" w:sz="4" w:space="0" w:color="00000A"/>
-              <w:left w:val="single" w:sz="4" w:space="0" w:color="00000A"/>
-              <w:bottom w:val="single" w:sz="4" w:space="0" w:color="00000A"/>
-              <w:right w:val="single" w:sz="4" w:space="0" w:color="00000A"/>
-            </w:tcBorders>
-            <w:tcMar>
-              <w:top w:w="30" w:type="dxa"/>
-              <w:left w:w="30" w:type="dxa"/>
-              <w:bottom w:w="30" w:type="dxa"/>
-              <w:right w:w="30" w:type="dxa"/>
-            </w:tcMar>
-          </w:tcPr>
-          <w:p>
-            <w:pPr>
-              <w:pBdr>
-                <w:top w:val="nil"/>
-                <w:left w:val="nil"/>
-                <w:bottom w:val="nil"/>
-                <w:right w:val="nil"/>
-                <w:between w:val="nil"/>
-              </w:pBdr>
-              <w:tabs>
-                <w:tab w:val="left" w:pos="709"/>
-              </w:tabs>
-              <w:jc w:val="both"/>
-              <w:rPr>
-                <w:color w:val="365F91"/>
-              </w:rPr>
-            </w:pPr>
-            <w:r>
-              <w:rPr>
-                <w:color w:val="365F91"/>
-              </w:rPr>
-              <w:t>Sistema Gestor de Base de Datos</w:t>
-            </w:r>
-          </w:p>
-        </w:tc>
-      </w:tr>
-      <w:tr>
-        <w:trPr>
-          <w:trHeight w:val="256"/>
-          <w:jc w:val="center"/>
-        </w:trPr>
-        <w:tc>
-          <w:tcPr>
-            <w:tcW w:w="849" w:type="dxa"/>
-            <w:tcBorders>
-              <w:top w:val="single" w:sz="4" w:space="0" w:color="00000A"/>
-              <w:left w:val="single" w:sz="4" w:space="0" w:color="00000A"/>
-              <w:bottom w:val="single" w:sz="4" w:space="0" w:color="00000A"/>
-              <w:right w:val="single" w:sz="4" w:space="0" w:color="00000A"/>
-            </w:tcBorders>
-            <w:tcMar>
-              <w:top w:w="30" w:type="dxa"/>
-              <w:left w:w="30" w:type="dxa"/>
-              <w:bottom w:w="30" w:type="dxa"/>
-              <w:right w:w="30" w:type="dxa"/>
-            </w:tcMar>
-          </w:tcPr>
-          <w:p>
-            <w:pPr>
-              <w:pBdr>
-                <w:top w:val="nil"/>
-                <w:left w:val="nil"/>
-                <w:bottom w:val="nil"/>
-                <w:right w:val="nil"/>
-                <w:between w:val="nil"/>
-              </w:pBdr>
-              <w:tabs>
-                <w:tab w:val="left" w:pos="709"/>
-              </w:tabs>
-              <w:rPr>
-                <w:color w:val="365F91"/>
-              </w:rPr>
-            </w:pPr>
-          </w:p>
-        </w:tc>
-        <w:tc>
-          <w:tcPr>
-            <w:tcW w:w="5726" w:type="dxa"/>
-            <w:tcBorders>
-              <w:top w:val="single" w:sz="4" w:space="0" w:color="00000A"/>
-              <w:left w:val="single" w:sz="4" w:space="0" w:color="00000A"/>
-              <w:bottom w:val="single" w:sz="4" w:space="0" w:color="00000A"/>
-              <w:right w:val="single" w:sz="4" w:space="0" w:color="00000A"/>
-            </w:tcBorders>
-            <w:tcMar>
-              <w:top w:w="30" w:type="dxa"/>
-              <w:left w:w="30" w:type="dxa"/>
-              <w:bottom w:w="30" w:type="dxa"/>
-              <w:right w:w="30" w:type="dxa"/>
-            </w:tcMar>
-          </w:tcPr>
-          <w:p>
-            <w:pPr>
-              <w:pBdr>
-                <w:top w:val="nil"/>
-                <w:left w:val="nil"/>
-                <w:bottom w:val="nil"/>
-                <w:right w:val="nil"/>
-                <w:between w:val="nil"/>
-              </w:pBdr>
-              <w:tabs>
-                <w:tab w:val="left" w:pos="709"/>
-              </w:tabs>
-              <w:jc w:val="both"/>
-              <w:rPr>
-                <w:color w:val="365F91"/>
-              </w:rPr>
-            </w:pPr>
+              <w:t>Especificación de Requisitos de Software</w:t>
+            </w:r>
           </w:p>
         </w:tc>
       </w:tr>
@@ -9975,7 +9849,7 @@
     </w:p>
     <w:p>
       <w:pPr>
-        <w:ind w:left="601" w:firstLine="106"/>
+        <w:ind w:left="720"/>
         <w:jc w:val="both"/>
         <w:rPr>
           <w:color w:val="365F91"/>
@@ -9987,24 +9861,64 @@
         <w:rPr>
           <w:color w:val="365F91"/>
         </w:rPr>
-        <w:t>Breve resumen de las secciones del documento.</w:t>
+        <w:t xml:space="preserve">Podemos dividir este documento en </w:t>
       </w:r>
-    </w:p>
-    <w:p>
-      <w:pPr>
-        <w:widowControl w:val="0"/>
-        <w:numPr>
-          <w:ilvl w:val="0"/>
-          <w:numId w:val="1"/>
-        </w:numPr>
-        <w:pBdr>
-          <w:top w:val="nil"/>
-          <w:left w:val="nil"/>
-          <w:bottom w:val="nil"/>
-          <w:right w:val="nil"/>
-          <w:between w:val="nil"/>
-        </w:pBdr>
-        <w:spacing w:before="120" w:after="60"/>
+      <w:r>
+        <w:rPr>
+          <w:color w:val="365F91"/>
+        </w:rPr>
+        <w:t>tres</w:t>
+      </w:r>
+      <w:r>
+        <w:rPr>
+          <w:color w:val="365F91"/>
+        </w:rPr>
+        <w:t xml:space="preserve"> secciones, en la primera se desarrollará una introducción al contenido del mismo, por ejemplo, su propósito y alcance, el personal involucrado, etc.</w:t>
+      </w:r>
+    </w:p>
+    <w:p>
+      <w:pPr>
+        <w:ind w:left="720"/>
+        <w:jc w:val="both"/>
+        <w:rPr>
+          <w:color w:val="365F91"/>
+        </w:rPr>
+      </w:pPr>
+      <w:r>
+        <w:rPr>
+          <w:color w:val="365F91"/>
+        </w:rPr>
+        <w:t>En la segunda se abordará una descripción general del mismo, cual es la perspectiva del producto y su funcionalidad, entre otros aspectos.</w:t>
+      </w:r>
+      <w:r>
+        <w:rPr>
+          <w:color w:val="365F91"/>
+        </w:rPr>
+        <w:t xml:space="preserve"> Y, por último, e</w:t>
+      </w:r>
+      <w:r>
+        <w:rPr>
+          <w:color w:val="365F91"/>
+        </w:rPr>
+        <w:t xml:space="preserve">n la tercera parte de este documento, se explicarán los requisitos específicos, requisitos funcionales y no funcionales del mismo. </w:t>
+      </w:r>
+    </w:p>
+    <w:p>
+      <w:pPr>
+        <w:ind w:left="720"/>
+        <w:jc w:val="both"/>
+        <w:rPr>
+          <w:b/>
+          <w:color w:val="000000"/>
+          <w:sz w:val="32"/>
+          <w:szCs w:val="32"/>
+        </w:rPr>
+      </w:pPr>
+    </w:p>
+    <w:p>
+      <w:pPr>
+        <w:ind w:left="720"/>
+        <w:jc w:val="both"/>
         <w:rPr>
           <w:b/>
           <w:color w:val="000000"/>
@@ -10083,7 +9997,37 @@
         <w:rPr>
           <w:color w:val="365F91"/>
         </w:rPr>
-        <w:t>El sistema ……….   será un producto diseñado para trabajar en entornos WEB, lo que permitirá su utilización de forma rápida y eficaz, además ……</w:t>
+        <w:t xml:space="preserve">El sistema </w:t>
+      </w:r>
+      <w:r>
+        <w:rPr>
+          <w:color w:val="365F91"/>
+        </w:rPr>
+        <w:t>CuidaPets</w:t>
+      </w:r>
+      <w:r>
+        <w:rPr>
+          <w:color w:val="365F91"/>
+        </w:rPr>
+        <w:t xml:space="preserve"> será</w:t>
+      </w:r>
+      <w:r>
+        <w:rPr>
+          <w:color w:val="365F91"/>
+        </w:rPr>
+        <w:t>, primeramente,</w:t>
+      </w:r>
+      <w:r>
+        <w:rPr>
+          <w:color w:val="365F91"/>
+        </w:rPr>
+        <w:t xml:space="preserve"> un producto diseñado para trabajar en entornos WEB, lo que permitirá su utilización de forma rápida y eficaz</w:t>
+      </w:r>
+      <w:r>
+        <w:rPr>
+          <w:color w:val="365F91"/>
+        </w:rPr>
+        <w:t>, es independiente y no depende de otros sistemas.</w:t>
       </w:r>
     </w:p>
     <w:p>
@@ -10103,38 +10047,6 @@
       </w:pPr>
       <w:bookmarkStart w:id="13" w:name="_35nkun2" w:colFirst="0" w:colLast="0"/>
       <w:bookmarkEnd w:id="13"/>
-    </w:p>
-    <w:p>
-      <w:pPr>
-        <w:widowControl w:val="0"/>
-        <w:pBdr>
-          <w:top w:val="nil"/>
-          <w:left w:val="nil"/>
-          <w:bottom w:val="nil"/>
-          <w:right w:val="nil"/>
-          <w:between w:val="nil"/>
-        </w:pBdr>
-        <w:rPr>
-          <w:i/>
-          <w:color w:val="FF0000"/>
-        </w:rPr>
-      </w:pPr>
-    </w:p>
-    <w:p>
-      <w:pPr>
-        <w:widowControl w:val="0"/>
-        <w:pBdr>
-          <w:top w:val="nil"/>
-          <w:left w:val="nil"/>
-          <w:bottom w:val="nil"/>
-          <w:right w:val="nil"/>
-          <w:between w:val="nil"/>
-        </w:pBdr>
-        <w:rPr>
-          <w:i/>
-          <w:color w:val="FF0000"/>
-        </w:rPr>
-      </w:pPr>
     </w:p>
     <w:p>
       <w:pPr>
@@ -10230,7 +10142,6 @@
           <w:sz w:val="28"/>
           <w:szCs w:val="28"/>
         </w:rPr>
-        <w:lastRenderedPageBreak/>
         <w:t>Características de los usuarios</w:t>
       </w:r>
     </w:p>
@@ -10567,7 +10478,7 @@
     <w:tbl>
       <w:tblPr>
         <w:tblStyle w:val="a6"/>
-        <w:tblW w:w="7960" w:type="dxa"/>
+        <w:tblW w:w="7900" w:type="dxa"/>
         <w:tblInd w:w="743" w:type="dxa"/>
         <w:tblBorders>
           <w:top w:val="single" w:sz="4" w:space="0" w:color="C0C0C0"/>
@@ -10581,13 +10492,16 @@
         <w:tblLook w:val="0000" w:firstRow="0" w:lastRow="0" w:firstColumn="0" w:lastColumn="0" w:noHBand="0" w:noVBand="0"/>
       </w:tblPr>
       <w:tblGrid>
-        <w:gridCol w:w="2517"/>
-        <w:gridCol w:w="5443"/>
+        <w:gridCol w:w="2498"/>
+        <w:gridCol w:w="5402"/>
       </w:tblGrid>
       <w:tr>
-        <w:tc>
-          <w:tcPr>
-            <w:tcW w:w="2517" w:type="dxa"/>
+        <w:trPr>
+          <w:trHeight w:val="277"/>
+        </w:trPr>
+        <w:tc>
+          <w:tcPr>
+            <w:tcW w:w="2498" w:type="dxa"/>
             <w:tcBorders>
               <w:top w:val="single" w:sz="4" w:space="0" w:color="292929"/>
               <w:left w:val="single" w:sz="4" w:space="0" w:color="292929"/>
@@ -10627,7 +10541,7 @@
         </w:tc>
         <w:tc>
           <w:tcPr>
-            <w:tcW w:w="5444" w:type="dxa"/>
+            <w:tcW w:w="5402" w:type="dxa"/>
             <w:tcBorders>
               <w:top w:val="single" w:sz="4" w:space="0" w:color="292929"/>
               <w:left w:val="single" w:sz="6" w:space="0" w:color="292929"/>
@@ -10665,9 +10579,12 @@
         </w:tc>
       </w:tr>
       <w:tr>
-        <w:tc>
-          <w:tcPr>
-            <w:tcW w:w="2517" w:type="dxa"/>
+        <w:trPr>
+          <w:trHeight w:val="277"/>
+        </w:trPr>
+        <w:tc>
+          <w:tcPr>
+            <w:tcW w:w="2498" w:type="dxa"/>
             <w:tcBorders>
               <w:top w:val="single" w:sz="4" w:space="0" w:color="292929"/>
               <w:left w:val="single" w:sz="4" w:space="0" w:color="292929"/>
@@ -10707,7 +10624,7 @@
         </w:tc>
         <w:tc>
           <w:tcPr>
-            <w:tcW w:w="5444" w:type="dxa"/>
+            <w:tcW w:w="5402" w:type="dxa"/>
             <w:tcBorders>
               <w:top w:val="single" w:sz="4" w:space="0" w:color="292929"/>
               <w:left w:val="single" w:sz="6" w:space="0" w:color="292929"/>
@@ -10745,9 +10662,12 @@
         </w:tc>
       </w:tr>
       <w:tr>
-        <w:tc>
-          <w:tcPr>
-            <w:tcW w:w="2517" w:type="dxa"/>
+        <w:trPr>
+          <w:trHeight w:val="277"/>
+        </w:trPr>
+        <w:tc>
+          <w:tcPr>
+            <w:tcW w:w="2498" w:type="dxa"/>
             <w:tcBorders>
               <w:top w:val="single" w:sz="4" w:space="0" w:color="292929"/>
               <w:left w:val="single" w:sz="4" w:space="0" w:color="292929"/>
@@ -10787,7 +10707,7 @@
         </w:tc>
         <w:tc>
           <w:tcPr>
-            <w:tcW w:w="5444" w:type="dxa"/>
+            <w:tcW w:w="5402" w:type="dxa"/>
             <w:tcBorders>
               <w:top w:val="single" w:sz="4" w:space="0" w:color="292929"/>
               <w:left w:val="single" w:sz="6" w:space="0" w:color="292929"/>
@@ -10819,7 +10739,43 @@
               <w:rPr>
                 <w:color w:val="000000"/>
               </w:rPr>
-              <w:t>Observa e indaga información de ……</w:t>
+              <w:t>Observa</w:t>
+            </w:r>
+            <w:r>
+              <w:rPr>
+                <w:color w:val="000000"/>
+              </w:rPr>
+              <w:t>,</w:t>
+            </w:r>
+            <w:r>
+              <w:rPr>
+                <w:color w:val="000000"/>
+              </w:rPr>
+              <w:t xml:space="preserve"> indaga</w:t>
+            </w:r>
+            <w:r>
+              <w:rPr>
+                <w:color w:val="000000"/>
+              </w:rPr>
+              <w:t xml:space="preserve"> y agrega</w:t>
+            </w:r>
+            <w:r>
+              <w:rPr>
+                <w:color w:val="000000"/>
+              </w:rPr>
+              <w:t xml:space="preserve"> información de</w:t>
+            </w:r>
+            <w:r>
+              <w:rPr>
+                <w:color w:val="000000"/>
+              </w:rPr>
+              <w:t>l sitio</w:t>
+            </w:r>
+            <w:r>
+              <w:rPr>
+                <w:color w:val="000000"/>
+              </w:rPr>
+              <w:t xml:space="preserve"> (como por ejemplo sus datos que podrán ser consultados por otros usuarios)</w:t>
             </w:r>
           </w:p>
         </w:tc>
@@ -10922,7 +10878,13 @@
         <w:rPr>
           <w:color w:val="365F91"/>
         </w:rPr>
-        <w:t>Interfaz para ser usada con internet (solamente o puede ser de escritorio).</w:t>
+        <w:t>Interfaz para ser usada con internet</w:t>
+      </w:r>
+      <w:r>
+        <w:rPr>
+          <w:color w:val="365F91"/>
+        </w:rPr>
+        <w:t>, en computadora, Tablet o celular.</w:t>
       </w:r>
     </w:p>
     <w:p>
@@ -10947,38 +10909,16 @@
         <w:rPr>
           <w:color w:val="365F91"/>
         </w:rPr>
-        <w:t>Lenguajes y tecnologías en uso: HTML, Jav</w:t>
+        <w:t>SGDB MySQL</w:t>
       </w:r>
-      <w:r>
-        <w:rPr>
-          <w:color w:val="365F91"/>
-        </w:rPr>
-        <w:t>a</w:t>
-      </w:r>
-      <w:r>
-        <w:rPr>
-          <w:color w:val="365F91"/>
-        </w:rPr>
-        <w:t>Script</w:t>
-      </w:r>
-      <w:proofErr w:type="gramStart"/>
-      <w:r>
-        <w:rPr>
-          <w:color w:val="365F91"/>
-        </w:rPr>
-        <w:t>…….</w:t>
-      </w:r>
-      <w:proofErr w:type="gramEnd"/>
-      <w:r>
-        <w:rPr>
-          <w:color w:val="365F91"/>
-        </w:rPr>
-        <w:t>.</w:t>
-      </w:r>
     </w:p>
     <w:p>
       <w:pPr>
         <w:widowControl w:val="0"/>
+        <w:numPr>
+          <w:ilvl w:val="0"/>
+          <w:numId w:val="2"/>
+        </w:numPr>
         <w:pBdr>
           <w:top w:val="nil"/>
           <w:left w:val="nil"/>
@@ -10986,23 +10926,42 @@
           <w:right w:val="nil"/>
           <w:between w:val="nil"/>
         </w:pBdr>
-        <w:ind w:left="600"/>
-        <w:rPr>
-          <w:i/>
-          <w:color w:val="FF0000"/>
+        <w:rPr>
+          <w:color w:val="365F91"/>
         </w:rPr>
       </w:pPr>
       <w:r>
         <w:rPr>
-          <w:i/>
-          <w:color w:val="FF0000"/>
-        </w:rPr>
-        <w:t>.</w:t>
+          <w:color w:val="365F91"/>
+        </w:rPr>
+        <w:t>Lenguajes y tecnologías en uso: HTML, Jav</w:t>
       </w:r>
+      <w:r>
+        <w:rPr>
+          <w:color w:val="365F91"/>
+        </w:rPr>
+        <w:t>a</w:t>
+      </w:r>
+      <w:r>
+        <w:rPr>
+          <w:color w:val="365F91"/>
+        </w:rPr>
+        <w:t>Script</w:t>
+      </w:r>
+      <w:r>
+        <w:rPr>
+          <w:color w:val="365F91"/>
+        </w:rPr>
+        <w:t>, CSS, Python.</w:t>
+      </w:r>
     </w:p>
     <w:p>
       <w:pPr>
         <w:widowControl w:val="0"/>
+        <w:numPr>
+          <w:ilvl w:val="0"/>
+          <w:numId w:val="2"/>
+        </w:numPr>
         <w:pBdr>
           <w:top w:val="nil"/>
           <w:left w:val="nil"/>
@@ -11011,14 +10970,23 @@
           <w:between w:val="nil"/>
         </w:pBdr>
         <w:rPr>
-          <w:i/>
-          <w:color w:val="FF0000"/>
-        </w:rPr>
-      </w:pPr>
+          <w:color w:val="365F91"/>
+        </w:rPr>
+      </w:pPr>
+      <w:r>
+        <w:rPr>
+          <w:color w:val="365F91"/>
+        </w:rPr>
+        <w:t>CMS a utilizar WordPress.</w:t>
+      </w:r>
     </w:p>
     <w:p>
       <w:pPr>
         <w:widowControl w:val="0"/>
+        <w:numPr>
+          <w:ilvl w:val="0"/>
+          <w:numId w:val="2"/>
+        </w:numPr>
         <w:pBdr>
           <w:top w:val="nil"/>
           <w:left w:val="nil"/>
@@ -11027,10 +10995,33 @@
           <w:between w:val="nil"/>
         </w:pBdr>
         <w:rPr>
-          <w:i/>
-          <w:color w:val="FF0000"/>
-        </w:rPr>
-      </w:pPr>
+          <w:color w:val="365F91"/>
+        </w:rPr>
+      </w:pPr>
+      <w:r>
+        <w:rPr>
+          <w:color w:val="365F91"/>
+        </w:rPr>
+        <w:t xml:space="preserve">La aplicación deberá </w:t>
+      </w:r>
+      <w:r>
+        <w:rPr>
+          <w:color w:val="365F91"/>
+        </w:rPr>
+        <w:t>brindar</w:t>
+      </w:r>
+      <w:r>
+        <w:rPr>
+          <w:color w:val="365F91"/>
+        </w:rPr>
+        <w:t xml:space="preserve"> seguridad, tanto </w:t>
+      </w:r>
+      <w:r>
+        <w:rPr>
+          <w:color w:val="365F91"/>
+        </w:rPr>
+        <w:t xml:space="preserve">al acceso de datos sensibles, como a la integridad de los mismos. </w:t>
+      </w:r>
       <w:bookmarkStart w:id="15" w:name="_44sinio" w:colFirst="0" w:colLast="0"/>
       <w:bookmarkEnd w:id="15"/>
     </w:p>
@@ -11068,79 +11059,259 @@
       </w:r>
     </w:p>
     <w:p>
-      <w:pPr>
-        <w:pBdr>
-          <w:top w:val="nil"/>
-          <w:left w:val="nil"/>
-          <w:bottom w:val="nil"/>
-          <w:right w:val="nil"/>
-          <w:between w:val="nil"/>
-        </w:pBdr>
-        <w:rPr>
-          <w:color w:val="000000"/>
-        </w:rPr>
-      </w:pPr>
-    </w:p>
-    <w:p>
-      <w:pPr>
-        <w:pBdr>
-          <w:top w:val="nil"/>
-          <w:left w:val="nil"/>
-          <w:bottom w:val="nil"/>
-          <w:right w:val="nil"/>
-          <w:between w:val="nil"/>
-        </w:pBdr>
-        <w:ind w:left="300"/>
-        <w:rPr>
-          <w:color w:val="000000"/>
-          <w:sz w:val="24"/>
-          <w:szCs w:val="24"/>
-        </w:rPr>
-      </w:pPr>
-    </w:p>
-    <w:p>
-      <w:proofErr w:type="spellStart"/>
       <w:r>
         <w:rPr>
           <w:b/>
           <w:sz w:val="24"/>
           <w:szCs w:val="24"/>
         </w:rPr>
-        <w:t>Product</w:t>
+        <w:t>Product Backlog</w:t>
       </w:r>
-      <w:proofErr w:type="spellEnd"/>
+    </w:p>
+    <w:p/>
+    <w:p>
       <w:r>
+        <w:t>#US01 Registros de usuarios</w:t>
+      </w:r>
+    </w:p>
+    <w:p>
+      <w:r>
+        <w:t>#US02 Login de usuarios</w:t>
+      </w:r>
+    </w:p>
+    <w:p>
+      <w:r>
+        <w:t>#US03 Puntuación de prestadores de servicios</w:t>
+      </w:r>
+    </w:p>
+    <w:p>
+      <w:r>
+        <w:t>#US04 Sección de cuidadores de mascotas</w:t>
+      </w:r>
+    </w:p>
+    <w:p>
+      <w:r>
+        <w:t>#US05 Landing page o inicio</w:t>
+      </w:r>
+    </w:p>
+    <w:p>
+      <w:r>
+        <w:t>#US0</w:t>
+      </w:r>
+      <w:r>
+        <w:t>6</w:t>
+      </w:r>
+      <w:r>
+        <w:t xml:space="preserve"> Panel de búsqueda de cuidadores</w:t>
+      </w:r>
+    </w:p>
+    <w:p>
+      <w:r>
+        <w:t>#US0</w:t>
+      </w:r>
+      <w:r>
+        <w:t>7</w:t>
+      </w:r>
+      <w:r>
+        <w:t xml:space="preserve"> Filtro de ordenamiento de cuidadores</w:t>
+      </w:r>
+    </w:p>
+    <w:p>
+      <w:r>
+        <w:t>#US0</w:t>
+      </w:r>
+      <w:r>
+        <w:t>8</w:t>
+      </w:r>
+      <w:r>
+        <w:t xml:space="preserve"> Ubicación de cuidadores</w:t>
+      </w:r>
+    </w:p>
+    <w:p>
+      <w:r>
+        <w:t>#US</w:t>
+      </w:r>
+      <w:r>
+        <w:t>09</w:t>
+      </w:r>
+      <w:r>
+        <w:t xml:space="preserve"> Agregar prestación de servicio</w:t>
+      </w:r>
+    </w:p>
+    <w:p>
+      <w:r>
+        <w:t>#US1</w:t>
+      </w:r>
+      <w:r>
+        <w:t>0</w:t>
+      </w:r>
+      <w:r>
+        <w:t xml:space="preserve"> Disponibilidad en prestación de servicio</w:t>
+      </w:r>
+    </w:p>
+    <w:p>
+      <w:r>
+        <w:t>#US</w:t>
+      </w:r>
+      <w:r>
+        <w:t>11</w:t>
+      </w:r>
+      <w:r>
+        <w:t xml:space="preserve"> Definición de capacidad</w:t>
+      </w:r>
+    </w:p>
+    <w:p>
+      <w:r>
+        <w:t>#US1</w:t>
+      </w:r>
+      <w:r>
+        <w:t>2</w:t>
+      </w:r>
+      <w:r>
+        <w:t xml:space="preserve"> Definición de tarifas</w:t>
+      </w:r>
+    </w:p>
+    <w:p>
+      <w:r>
+        <w:t>#US1</w:t>
+      </w:r>
+      <w:r>
+        <w:t>3</w:t>
+      </w:r>
+      <w:r>
+        <w:t xml:space="preserve"> Definición del tipo de mascota</w:t>
+      </w:r>
+    </w:p>
+    <w:p>
+      <w:r>
+        <w:t>#US1</w:t>
+      </w:r>
+      <w:r>
+        <w:t>4</w:t>
+      </w:r>
+      <w:r>
+        <w:t xml:space="preserve"> Reserva de turnos</w:t>
+      </w:r>
+    </w:p>
+    <w:p>
+      <w:r>
+        <w:t>#US1</w:t>
+      </w:r>
+      <w:r>
+        <w:t>5</w:t>
+      </w:r>
+      <w:r>
+        <w:t xml:space="preserve"> Cancelación de turnos </w:t>
+      </w:r>
+    </w:p>
+    <w:p>
+      <w:r>
+        <w:t>#US</w:t>
+      </w:r>
+      <w:r>
+        <w:t>1</w:t>
+      </w:r>
+      <w:r>
+        <w:t>6</w:t>
+      </w:r>
+      <w:r>
+        <w:t xml:space="preserve"> Actualización de información de contacto</w:t>
+      </w:r>
+    </w:p>
+    <w:p>
+      <w:r>
+        <w:t>#US</w:t>
+      </w:r>
+      <w:r>
+        <w:t>1</w:t>
+      </w:r>
+      <w:r>
+        <w:t>7</w:t>
+      </w:r>
+      <w:r>
+        <w:t xml:space="preserve"> Búsqueda avanzada de cuidadores</w:t>
+      </w:r>
+    </w:p>
+    <w:p>
+      <w:r>
+        <w:t>#US</w:t>
+      </w:r>
+      <w:r>
+        <w:t>1</w:t>
+      </w:r>
+      <w:r>
+        <w:t>8</w:t>
+      </w:r>
+      <w:r>
+        <w:t xml:space="preserve"> </w:t>
+      </w:r>
+      <w:r>
+        <w:t xml:space="preserve">Panel de </w:t>
+      </w:r>
+      <w:r>
+        <w:t>configuración</w:t>
+      </w:r>
+      <w:r>
+        <w:t xml:space="preserve"> del perfil del usuario</w:t>
+      </w:r>
+    </w:p>
+    <w:p>
+      <w:r>
+        <w:t>#US</w:t>
+      </w:r>
+      <w:r>
+        <w:t>19</w:t>
+      </w:r>
+      <w:r>
+        <w:t xml:space="preserve"> Panel del perfil de usuario </w:t>
+      </w:r>
+    </w:p>
+    <w:p>
+      <w:r>
+        <w:t>#US2</w:t>
+      </w:r>
+      <w:r>
+        <w:t>0</w:t>
+      </w:r>
+      <w:r>
+        <w:t xml:space="preserve"> </w:t>
+      </w:r>
+      <w:r>
+        <w:t>S</w:t>
+      </w:r>
+      <w:r>
+        <w:t>ugerencias de perfiles de cuidadores de alto puntuación</w:t>
+      </w:r>
+    </w:p>
+    <w:p>
+      <w:r>
+        <w:t>#TK01 Crear navegación</w:t>
+      </w:r>
+      <w:r>
+        <w:t xml:space="preserve"> </w:t>
+      </w:r>
+    </w:p>
+    <w:p>
+      <w:r>
+        <w:t>#TK02 Sección experiencias de usuario</w:t>
+      </w:r>
+    </w:p>
+    <w:p>
+      <w:r>
+        <w:t>#TK03 Gestión de los servicios adicionales</w:t>
+      </w:r>
+    </w:p>
+    <w:p/>
+    <w:p/>
+    <w:p>
+      <w:pPr>
         <w:rPr>
           <w:b/>
           <w:sz w:val="24"/>
           <w:szCs w:val="24"/>
         </w:rPr>
-        <w:t xml:space="preserve"> Backlog</w:t>
-      </w:r>
-    </w:p>
-    <w:p/>
-    <w:p/>
-    <w:p>
-      <w:pPr>
-        <w:rPr>
-          <w:color w:val="365F91"/>
-        </w:rPr>
-      </w:pPr>
-      <w:r>
-        <w:rPr>
-          <w:color w:val="365F91"/>
-        </w:rPr>
-        <w:t>Escribir todas las historias de Usuarios encontradas para el proyecto</w:t>
-      </w:r>
-    </w:p>
-    <w:p/>
-    <w:p/>
-    <w:p/>
-    <w:p/>
-    <w:p/>
-    <w:p/>
-    <w:p/>
-    <w:p/>
+      </w:pPr>
+    </w:p>
     <w:p>
       <w:pPr>
         <w:rPr>
@@ -11148,47 +11319,13 @@
           <w:szCs w:val="24"/>
         </w:rPr>
       </w:pPr>
-    </w:p>
-    <w:p>
-      <w:pPr>
-        <w:rPr>
-          <w:sz w:val="24"/>
-          <w:szCs w:val="24"/>
-        </w:rPr>
-      </w:pPr>
-    </w:p>
-    <w:p>
-      <w:pPr>
-        <w:rPr>
-          <w:sz w:val="24"/>
-          <w:szCs w:val="24"/>
-        </w:rPr>
-      </w:pPr>
-    </w:p>
-    <w:p>
-      <w:pPr>
-        <w:rPr>
-          <w:sz w:val="24"/>
-          <w:szCs w:val="24"/>
-        </w:rPr>
-      </w:pPr>
-      <w:proofErr w:type="spellStart"/>
       <w:r>
         <w:rPr>
           <w:b/>
           <w:sz w:val="24"/>
           <w:szCs w:val="24"/>
         </w:rPr>
-        <w:t>Sprints</w:t>
-      </w:r>
-      <w:proofErr w:type="spellEnd"/>
-      <w:r>
-        <w:rPr>
-          <w:b/>
-          <w:sz w:val="24"/>
-          <w:szCs w:val="24"/>
-        </w:rPr>
-        <w:t>.</w:t>
+        <w:t>Sprints.</w:t>
       </w:r>
     </w:p>
     <w:p>
@@ -11238,21 +11375,12 @@
                 <w:color w:val="000000"/>
               </w:rPr>
             </w:pPr>
-            <w:proofErr w:type="spellStart"/>
             <w:r>
               <w:rPr>
                 <w:b/>
                 <w:color w:val="000000"/>
               </w:rPr>
-              <w:t>N°</w:t>
-            </w:r>
-            <w:proofErr w:type="spellEnd"/>
-            <w:r>
-              <w:rPr>
-                <w:b/>
-                <w:color w:val="000000"/>
-              </w:rPr>
-              <w:t xml:space="preserve"> de sprint</w:t>
+              <w:t>N° de sprint</w:t>
             </w:r>
           </w:p>
         </w:tc>
@@ -11277,7 +11405,7 @@
               <w:rPr>
                 <w:color w:val="000000"/>
               </w:rPr>
-              <w:t>01</w:t>
+              <w:t>0</w:t>
             </w:r>
           </w:p>
         </w:tc>
@@ -11326,6 +11454,92 @@
                 <w:color w:val="000000"/>
               </w:rPr>
             </w:pPr>
+            <w:r>
+              <w:rPr>
+                <w:color w:val="000000"/>
+              </w:rPr>
+              <w:t>Definir requerimientos que dejarán reflejados en el IEEE830.</w:t>
+            </w:r>
+          </w:p>
+          <w:p>
+            <w:pPr>
+              <w:pBdr>
+                <w:top w:val="nil"/>
+                <w:left w:val="nil"/>
+                <w:bottom w:val="nil"/>
+                <w:right w:val="nil"/>
+                <w:between w:val="nil"/>
+              </w:pBdr>
+              <w:rPr>
+                <w:color w:val="000000"/>
+              </w:rPr>
+            </w:pPr>
+          </w:p>
+          <w:p>
+            <w:pPr>
+              <w:pBdr>
+                <w:top w:val="nil"/>
+                <w:left w:val="nil"/>
+                <w:bottom w:val="nil"/>
+                <w:right w:val="nil"/>
+                <w:between w:val="nil"/>
+              </w:pBdr>
+              <w:rPr>
+                <w:color w:val="000000"/>
+              </w:rPr>
+            </w:pPr>
+            <w:r>
+              <w:rPr>
+                <w:color w:val="000000"/>
+              </w:rPr>
+              <w:t>Plantear Historias de Usuarios y Tareas dependientes de las US para incorporarlas en el repositorio remoto GitHub. (Issues y Milestones) - Tener en cuenta la redacción adecuada para las US y nomenclatura</w:t>
+            </w:r>
+            <w:r>
+              <w:rPr>
+                <w:color w:val="000000"/>
+              </w:rPr>
+              <w:t xml:space="preserve"> </w:t>
+            </w:r>
+            <w:r>
+              <w:rPr>
+                <w:color w:val="000000"/>
+              </w:rPr>
+              <w:t>luego trasladarlas al Product Backlog del Project.</w:t>
+            </w:r>
+          </w:p>
+          <w:p>
+            <w:pPr>
+              <w:pBdr>
+                <w:top w:val="nil"/>
+                <w:left w:val="nil"/>
+                <w:bottom w:val="nil"/>
+                <w:right w:val="nil"/>
+                <w:between w:val="nil"/>
+              </w:pBdr>
+              <w:rPr>
+                <w:color w:val="000000"/>
+              </w:rPr>
+            </w:pPr>
+          </w:p>
+          <w:p>
+            <w:pPr>
+              <w:pBdr>
+                <w:top w:val="nil"/>
+                <w:left w:val="nil"/>
+                <w:bottom w:val="nil"/>
+                <w:right w:val="nil"/>
+                <w:between w:val="nil"/>
+              </w:pBdr>
+              <w:rPr>
+                <w:color w:val="000000"/>
+              </w:rPr>
+            </w:pPr>
+            <w:r>
+              <w:rPr>
+                <w:color w:val="000000"/>
+              </w:rPr>
+              <w:t>Definir tareas dentro de las Historias de Usuario</w:t>
+            </w:r>
           </w:p>
           <w:p>
             <w:pPr>
@@ -11415,90 +11629,114 @@
                 <w:color w:val="000000"/>
               </w:rPr>
             </w:pPr>
-          </w:p>
-          <w:p>
-            <w:pPr>
-              <w:pBdr>
-                <w:top w:val="nil"/>
-                <w:left w:val="nil"/>
-                <w:bottom w:val="nil"/>
-                <w:right w:val="nil"/>
-                <w:between w:val="nil"/>
-              </w:pBdr>
-              <w:rPr>
-                <w:color w:val="000000"/>
-              </w:rPr>
-            </w:pPr>
-          </w:p>
-          <w:p>
-            <w:pPr>
-              <w:pBdr>
-                <w:top w:val="nil"/>
-                <w:left w:val="nil"/>
-                <w:bottom w:val="nil"/>
-                <w:right w:val="nil"/>
-                <w:between w:val="nil"/>
-              </w:pBdr>
-              <w:rPr>
-                <w:color w:val="000000"/>
-              </w:rPr>
-            </w:pPr>
-          </w:p>
-          <w:p>
-            <w:pPr>
-              <w:pBdr>
-                <w:top w:val="nil"/>
-                <w:left w:val="nil"/>
-                <w:bottom w:val="nil"/>
-                <w:right w:val="nil"/>
-                <w:between w:val="nil"/>
-              </w:pBdr>
-              <w:rPr>
-                <w:color w:val="000000"/>
-              </w:rPr>
-            </w:pPr>
-          </w:p>
-          <w:p>
-            <w:pPr>
-              <w:pBdr>
-                <w:top w:val="nil"/>
-                <w:left w:val="nil"/>
-                <w:bottom w:val="nil"/>
-                <w:right w:val="nil"/>
-                <w:between w:val="nil"/>
-              </w:pBdr>
-              <w:rPr>
-                <w:color w:val="000000"/>
-              </w:rPr>
-            </w:pPr>
-          </w:p>
-          <w:p>
-            <w:pPr>
-              <w:pBdr>
-                <w:top w:val="nil"/>
-                <w:left w:val="nil"/>
-                <w:bottom w:val="nil"/>
-                <w:right w:val="nil"/>
-                <w:between w:val="nil"/>
-              </w:pBdr>
-              <w:rPr>
-                <w:color w:val="000000"/>
-              </w:rPr>
-            </w:pPr>
-          </w:p>
-          <w:p>
-            <w:pPr>
-              <w:pBdr>
-                <w:top w:val="nil"/>
-                <w:left w:val="nil"/>
-                <w:bottom w:val="nil"/>
-                <w:right w:val="nil"/>
-                <w:between w:val="nil"/>
-              </w:pBdr>
-              <w:rPr>
-                <w:color w:val="000000"/>
-              </w:rPr>
-            </w:pPr>
+            <w:r>
+              <w:rPr>
+                <w:color w:val="000000"/>
+              </w:rPr>
+              <w:t>Registrar la Especificación de Requerimientos mediante la documentación IEEE830 (subirlo en una carpeta de GitHub en la rama main).</w:t>
+            </w:r>
+          </w:p>
+          <w:p>
+            <w:pPr>
+              <w:pBdr>
+                <w:top w:val="nil"/>
+                <w:left w:val="nil"/>
+                <w:bottom w:val="nil"/>
+                <w:right w:val="nil"/>
+                <w:between w:val="nil"/>
+              </w:pBdr>
+              <w:rPr>
+                <w:color w:val="000000"/>
+              </w:rPr>
+            </w:pPr>
+          </w:p>
+          <w:p>
+            <w:pPr>
+              <w:pBdr>
+                <w:top w:val="nil"/>
+                <w:left w:val="nil"/>
+                <w:bottom w:val="nil"/>
+                <w:right w:val="nil"/>
+                <w:between w:val="nil"/>
+              </w:pBdr>
+              <w:rPr>
+                <w:color w:val="000000"/>
+              </w:rPr>
+            </w:pPr>
+            <w:r>
+              <w:rPr>
+                <w:color w:val="000000"/>
+              </w:rPr>
+              <w:t>Crear Project estilo Kanban con incorporación de Historias de Usuarios, tareas, e incidencias.</w:t>
+            </w:r>
+          </w:p>
+          <w:p>
+            <w:pPr>
+              <w:pBdr>
+                <w:top w:val="nil"/>
+                <w:left w:val="nil"/>
+                <w:bottom w:val="nil"/>
+                <w:right w:val="nil"/>
+                <w:between w:val="nil"/>
+              </w:pBdr>
+              <w:rPr>
+                <w:color w:val="000000"/>
+              </w:rPr>
+            </w:pPr>
+          </w:p>
+          <w:p>
+            <w:pPr>
+              <w:pBdr>
+                <w:top w:val="nil"/>
+                <w:left w:val="nil"/>
+                <w:bottom w:val="nil"/>
+                <w:right w:val="nil"/>
+                <w:between w:val="nil"/>
+              </w:pBdr>
+              <w:rPr>
+                <w:color w:val="000000"/>
+              </w:rPr>
+            </w:pPr>
+            <w:r>
+              <w:rPr>
+                <w:color w:val="000000"/>
+              </w:rPr>
+              <w:t>Idea de mapa del Sitio</w:t>
+            </w:r>
+          </w:p>
+          <w:p>
+            <w:pPr>
+              <w:pBdr>
+                <w:top w:val="nil"/>
+                <w:left w:val="nil"/>
+                <w:bottom w:val="nil"/>
+                <w:right w:val="nil"/>
+                <w:between w:val="nil"/>
+              </w:pBdr>
+              <w:rPr>
+                <w:color w:val="000000"/>
+              </w:rPr>
+            </w:pPr>
+          </w:p>
+          <w:p>
+            <w:pPr>
+              <w:pBdr>
+                <w:top w:val="nil"/>
+                <w:left w:val="nil"/>
+                <w:bottom w:val="nil"/>
+                <w:right w:val="nil"/>
+                <w:between w:val="nil"/>
+              </w:pBdr>
+              <w:rPr>
+                <w:color w:val="000000"/>
+              </w:rPr>
+            </w:pPr>
+            <w:r>
+              <w:rPr>
+                <w:color w:val="000000"/>
+              </w:rPr>
+              <w:t>Llevar registro de meetings y toda la info necesaria dentro de la Wiki de GitHub. (Ver consideraciones generales)</w:t>
+            </w:r>
           </w:p>
           <w:p>
             <w:pPr>
@@ -11539,7 +11777,6 @@
                 <w:b/>
                 <w:color w:val="000000"/>
               </w:rPr>
-              <w:lastRenderedPageBreak/>
               <w:t>Calendario</w:t>
             </w:r>
           </w:p>
@@ -11550,18 +11787,18 @@
           </w:tcPr>
           <w:p>
             <w:pPr>
-              <w:jc w:val="both"/>
-            </w:pPr>
-          </w:p>
-          <w:p>
-            <w:pPr>
-              <w:jc w:val="both"/>
-            </w:pPr>
-          </w:p>
-          <w:p>
-            <w:pPr>
-              <w:jc w:val="both"/>
-            </w:pPr>
+              <w:pStyle w:val="NormalWeb"/>
+              <w:spacing w:before="0" w:beforeAutospacing="0" w:after="0" w:afterAutospacing="0"/>
+            </w:pPr>
+            <w:r>
+              <w:rPr>
+                <w:rFonts w:ascii="Roboto" w:hAnsi="Roboto"/>
+                <w:color w:val="000000"/>
+                <w:sz w:val="22"/>
+                <w:szCs w:val="22"/>
+              </w:rPr>
+              <w:t>Fecha Inicio = 17/09/2022 - Fecha de Fin = 03/10/2022</w:t>
+            </w:r>
           </w:p>
           <w:p>
             <w:pPr>
@@ -11615,28 +11852,894 @@
         </w:tc>
       </w:tr>
     </w:tbl>
+    <w:p>
+      <w:pPr>
+        <w:rPr>
+          <w:sz w:val="24"/>
+          <w:szCs w:val="24"/>
+        </w:rPr>
+      </w:pPr>
+    </w:p>
+    <w:tbl>
+      <w:tblPr>
+        <w:tblW w:w="8732" w:type="dxa"/>
+        <w:tblBorders>
+          <w:top w:val="single" w:sz="4" w:space="0" w:color="000000"/>
+          <w:left w:val="single" w:sz="4" w:space="0" w:color="000000"/>
+          <w:bottom w:val="single" w:sz="4" w:space="0" w:color="000000"/>
+          <w:right w:val="single" w:sz="4" w:space="0" w:color="000000"/>
+          <w:insideH w:val="single" w:sz="4" w:space="0" w:color="000000"/>
+          <w:insideV w:val="single" w:sz="4" w:space="0" w:color="000000"/>
+        </w:tblBorders>
+        <w:tblLayout w:type="fixed"/>
+        <w:tblLook w:val="0000" w:firstRow="0" w:lastRow="0" w:firstColumn="0" w:lastColumn="0" w:noHBand="0" w:noVBand="0"/>
+      </w:tblPr>
+      <w:tblGrid>
+        <w:gridCol w:w="2039"/>
+        <w:gridCol w:w="6693"/>
+      </w:tblGrid>
+      <w:tr>
+        <w:tc>
+          <w:tcPr>
+            <w:tcW w:w="2039" w:type="dxa"/>
+          </w:tcPr>
+          <w:p>
+            <w:pPr>
+              <w:pBdr>
+                <w:top w:val="nil"/>
+                <w:left w:val="nil"/>
+                <w:bottom w:val="nil"/>
+                <w:right w:val="nil"/>
+                <w:between w:val="nil"/>
+              </w:pBdr>
+              <w:rPr>
+                <w:color w:val="000000"/>
+              </w:rPr>
+            </w:pPr>
+            <w:r>
+              <w:rPr>
+                <w:b/>
+                <w:color w:val="000000"/>
+              </w:rPr>
+              <w:t>N° de sprint</w:t>
+            </w:r>
+          </w:p>
+        </w:tc>
+        <w:tc>
+          <w:tcPr>
+            <w:tcW w:w="6693" w:type="dxa"/>
+          </w:tcPr>
+          <w:p>
+            <w:pPr>
+              <w:pBdr>
+                <w:top w:val="nil"/>
+                <w:left w:val="nil"/>
+                <w:bottom w:val="nil"/>
+                <w:right w:val="nil"/>
+                <w:between w:val="nil"/>
+              </w:pBdr>
+              <w:rPr>
+                <w:color w:val="000000"/>
+              </w:rPr>
+            </w:pPr>
+            <w:r>
+              <w:rPr>
+                <w:color w:val="000000"/>
+              </w:rPr>
+              <w:t>1</w:t>
+            </w:r>
+          </w:p>
+        </w:tc>
+      </w:tr>
+      <w:tr>
+        <w:tc>
+          <w:tcPr>
+            <w:tcW w:w="2039" w:type="dxa"/>
+          </w:tcPr>
+          <w:p>
+            <w:pPr>
+              <w:pBdr>
+                <w:top w:val="nil"/>
+                <w:left w:val="nil"/>
+                <w:bottom w:val="nil"/>
+                <w:right w:val="nil"/>
+                <w:between w:val="nil"/>
+              </w:pBdr>
+              <w:rPr>
+                <w:color w:val="000000"/>
+              </w:rPr>
+            </w:pPr>
+            <w:r>
+              <w:rPr>
+                <w:b/>
+                <w:color w:val="000000"/>
+              </w:rPr>
+              <w:t>Sprint Backlog</w:t>
+            </w:r>
+          </w:p>
+        </w:tc>
+        <w:tc>
+          <w:tcPr>
+            <w:tcW w:w="6693" w:type="dxa"/>
+          </w:tcPr>
+          <w:p>
+            <w:pPr>
+              <w:pStyle w:val="NormalWeb"/>
+              <w:spacing w:before="0" w:beforeAutospacing="0" w:after="0" w:afterAutospacing="0"/>
+              <w:jc w:val="both"/>
+              <w:textAlignment w:val="baseline"/>
+              <w:rPr>
+                <w:rFonts w:ascii="Roboto" w:hAnsi="Roboto"/>
+                <w:color w:val="000000"/>
+                <w:sz w:val="20"/>
+                <w:szCs w:val="20"/>
+              </w:rPr>
+            </w:pPr>
+            <w:r>
+              <w:rPr>
+                <w:rFonts w:ascii="Roboto" w:hAnsi="Roboto"/>
+                <w:color w:val="000000"/>
+                <w:sz w:val="20"/>
+                <w:szCs w:val="20"/>
+              </w:rPr>
+              <w:t>FrontEnd: Estructura HTML, semántica y estilos CSS</w:t>
+            </w:r>
+          </w:p>
+          <w:p>
+            <w:pPr>
+              <w:pStyle w:val="NormalWeb"/>
+              <w:spacing w:before="0" w:beforeAutospacing="0" w:after="0" w:afterAutospacing="0"/>
+              <w:jc w:val="both"/>
+              <w:textAlignment w:val="baseline"/>
+              <w:rPr>
+                <w:rFonts w:ascii="Roboto" w:hAnsi="Roboto"/>
+                <w:color w:val="000000"/>
+                <w:sz w:val="20"/>
+                <w:szCs w:val="20"/>
+              </w:rPr>
+            </w:pPr>
+            <w:r>
+              <w:rPr>
+                <w:rFonts w:ascii="Roboto" w:hAnsi="Roboto"/>
+                <w:color w:val="000000"/>
+                <w:sz w:val="20"/>
+                <w:szCs w:val="20"/>
+              </w:rPr>
+              <w:t>Navegabilidad - Links funcionales. Responsive</w:t>
+            </w:r>
+          </w:p>
+          <w:p>
+            <w:pPr>
+              <w:pStyle w:val="NormalWeb"/>
+              <w:spacing w:before="0" w:beforeAutospacing="0" w:after="0" w:afterAutospacing="0"/>
+              <w:jc w:val="both"/>
+              <w:textAlignment w:val="baseline"/>
+              <w:rPr>
+                <w:rFonts w:ascii="Roboto" w:hAnsi="Roboto"/>
+                <w:color w:val="000000"/>
+                <w:sz w:val="20"/>
+                <w:szCs w:val="20"/>
+              </w:rPr>
+            </w:pPr>
+            <w:r>
+              <w:rPr>
+                <w:rFonts w:ascii="Roboto" w:hAnsi="Roboto"/>
+                <w:color w:val="000000"/>
+                <w:sz w:val="20"/>
+                <w:szCs w:val="20"/>
+              </w:rPr>
+              <w:t>BOOTSTRAP y funcionalidad con JavaScript</w:t>
+            </w:r>
+          </w:p>
+          <w:p>
+            <w:pPr>
+              <w:pBdr>
+                <w:top w:val="nil"/>
+                <w:left w:val="nil"/>
+                <w:bottom w:val="nil"/>
+                <w:right w:val="nil"/>
+                <w:between w:val="nil"/>
+              </w:pBdr>
+              <w:rPr>
+                <w:color w:val="000000"/>
+              </w:rPr>
+            </w:pPr>
+          </w:p>
+          <w:p>
+            <w:pPr>
+              <w:pBdr>
+                <w:top w:val="nil"/>
+                <w:left w:val="nil"/>
+                <w:bottom w:val="nil"/>
+                <w:right w:val="nil"/>
+                <w:between w:val="nil"/>
+              </w:pBdr>
+              <w:rPr>
+                <w:color w:val="000000"/>
+              </w:rPr>
+            </w:pPr>
+          </w:p>
+          <w:p>
+            <w:pPr>
+              <w:pBdr>
+                <w:top w:val="nil"/>
+                <w:left w:val="nil"/>
+                <w:bottom w:val="nil"/>
+                <w:right w:val="nil"/>
+                <w:between w:val="nil"/>
+              </w:pBdr>
+              <w:rPr>
+                <w:color w:val="000000"/>
+              </w:rPr>
+            </w:pPr>
+          </w:p>
+        </w:tc>
+      </w:tr>
+      <w:tr>
+        <w:tc>
+          <w:tcPr>
+            <w:tcW w:w="2039" w:type="dxa"/>
+          </w:tcPr>
+          <w:p>
+            <w:pPr>
+              <w:pBdr>
+                <w:top w:val="nil"/>
+                <w:left w:val="nil"/>
+                <w:bottom w:val="nil"/>
+                <w:right w:val="nil"/>
+                <w:between w:val="nil"/>
+              </w:pBdr>
+              <w:rPr>
+                <w:color w:val="000000"/>
+              </w:rPr>
+            </w:pPr>
+            <w:r>
+              <w:rPr>
+                <w:b/>
+                <w:color w:val="000000"/>
+              </w:rPr>
+              <w:t xml:space="preserve">Responsabilidades </w:t>
+            </w:r>
+          </w:p>
+        </w:tc>
+        <w:tc>
+          <w:tcPr>
+            <w:tcW w:w="6693" w:type="dxa"/>
+          </w:tcPr>
+          <w:p>
+            <w:pPr>
+              <w:pBdr>
+                <w:top w:val="nil"/>
+                <w:left w:val="nil"/>
+                <w:bottom w:val="nil"/>
+                <w:right w:val="nil"/>
+                <w:between w:val="nil"/>
+              </w:pBdr>
+              <w:rPr>
+                <w:color w:val="000000"/>
+              </w:rPr>
+            </w:pPr>
+            <w:r>
+              <w:rPr>
+                <w:color w:val="000000"/>
+              </w:rPr>
+              <w:t>Hacer una maqueta inicial del FrontEnd del sitio.</w:t>
+            </w:r>
+          </w:p>
+          <w:p>
+            <w:pPr>
+              <w:pBdr>
+                <w:top w:val="nil"/>
+                <w:left w:val="nil"/>
+                <w:bottom w:val="nil"/>
+                <w:right w:val="nil"/>
+                <w:between w:val="nil"/>
+              </w:pBdr>
+              <w:rPr>
+                <w:color w:val="000000"/>
+              </w:rPr>
+            </w:pPr>
+          </w:p>
+          <w:p>
+            <w:pPr>
+              <w:pBdr>
+                <w:top w:val="nil"/>
+                <w:left w:val="nil"/>
+                <w:bottom w:val="nil"/>
+                <w:right w:val="nil"/>
+                <w:between w:val="nil"/>
+              </w:pBdr>
+              <w:rPr>
+                <w:color w:val="000000"/>
+              </w:rPr>
+            </w:pPr>
+            <w:r>
+              <w:rPr>
+                <w:color w:val="000000"/>
+              </w:rPr>
+              <w:t xml:space="preserve">Llevar a cabo de forma conjunta la creación del sitio utilizando </w:t>
+            </w:r>
+            <w:proofErr w:type="gramStart"/>
+            <w:r>
+              <w:rPr>
+                <w:color w:val="000000"/>
+              </w:rPr>
+              <w:t>HTML ,</w:t>
+            </w:r>
+            <w:proofErr w:type="gramEnd"/>
+            <w:r>
+              <w:rPr>
+                <w:color w:val="000000"/>
+              </w:rPr>
+              <w:t xml:space="preserve"> CSS y JavaScript , el trabajo se llevará a cabo en la rama</w:t>
+            </w:r>
+            <w:r>
+              <w:rPr>
+                <w:color w:val="000000"/>
+              </w:rPr>
+              <w:t xml:space="preserve"> development para luego de la revisión ser movido a la rama main.</w:t>
+            </w:r>
+          </w:p>
+          <w:p>
+            <w:pPr>
+              <w:pBdr>
+                <w:top w:val="nil"/>
+                <w:left w:val="nil"/>
+                <w:bottom w:val="nil"/>
+                <w:right w:val="nil"/>
+                <w:between w:val="nil"/>
+              </w:pBdr>
+              <w:rPr>
+                <w:color w:val="000000"/>
+              </w:rPr>
+            </w:pPr>
+          </w:p>
+          <w:p>
+            <w:pPr>
+              <w:pBdr>
+                <w:top w:val="nil"/>
+                <w:left w:val="nil"/>
+                <w:bottom w:val="nil"/>
+                <w:right w:val="nil"/>
+                <w:between w:val="nil"/>
+              </w:pBdr>
+              <w:rPr>
+                <w:color w:val="000000"/>
+              </w:rPr>
+            </w:pPr>
+            <w:r>
+              <w:rPr>
+                <w:color w:val="000000"/>
+              </w:rPr>
+              <w:t>Llevar registro de meetings y toda la info necesaria dentro de la Wiki de GitHub. (Ver consideraciones generales)</w:t>
+            </w:r>
+          </w:p>
+          <w:p>
+            <w:pPr>
+              <w:pBdr>
+                <w:top w:val="nil"/>
+                <w:left w:val="nil"/>
+                <w:bottom w:val="nil"/>
+                <w:right w:val="nil"/>
+                <w:between w:val="nil"/>
+              </w:pBdr>
+              <w:rPr>
+                <w:color w:val="000000"/>
+              </w:rPr>
+            </w:pPr>
+          </w:p>
+        </w:tc>
+      </w:tr>
+      <w:tr>
+        <w:tc>
+          <w:tcPr>
+            <w:tcW w:w="2039" w:type="dxa"/>
+          </w:tcPr>
+          <w:p>
+            <w:pPr>
+              <w:pBdr>
+                <w:top w:val="nil"/>
+                <w:left w:val="nil"/>
+                <w:bottom w:val="nil"/>
+                <w:right w:val="nil"/>
+                <w:between w:val="nil"/>
+              </w:pBdr>
+              <w:rPr>
+                <w:color w:val="000000"/>
+              </w:rPr>
+            </w:pPr>
+            <w:r>
+              <w:rPr>
+                <w:b/>
+                <w:color w:val="000000"/>
+              </w:rPr>
+              <w:t>Calendario</w:t>
+            </w:r>
+          </w:p>
+        </w:tc>
+        <w:tc>
+          <w:tcPr>
+            <w:tcW w:w="6693" w:type="dxa"/>
+          </w:tcPr>
+          <w:p>
+            <w:pPr>
+              <w:pStyle w:val="NormalWeb"/>
+              <w:spacing w:before="0" w:beforeAutospacing="0" w:after="0" w:afterAutospacing="0"/>
+            </w:pPr>
+            <w:r>
+              <w:rPr>
+                <w:rFonts w:ascii="Roboto" w:hAnsi="Roboto"/>
+                <w:color w:val="000000"/>
+                <w:sz w:val="22"/>
+                <w:szCs w:val="22"/>
+              </w:rPr>
+              <w:t>Fecha Inicio = 03/10/2022 - Fecha de Fin = 17/10/2022</w:t>
+            </w:r>
+          </w:p>
+          <w:p>
+            <w:pPr>
+              <w:jc w:val="both"/>
+            </w:pPr>
+          </w:p>
+        </w:tc>
+      </w:tr>
+      <w:tr>
+        <w:tc>
+          <w:tcPr>
+            <w:tcW w:w="8732" w:type="dxa"/>
+            <w:gridSpan w:val="2"/>
+          </w:tcPr>
+          <w:p>
+            <w:pPr>
+              <w:pBdr>
+                <w:top w:val="nil"/>
+                <w:left w:val="nil"/>
+                <w:bottom w:val="nil"/>
+                <w:right w:val="nil"/>
+                <w:between w:val="nil"/>
+              </w:pBdr>
+              <w:rPr>
+                <w:color w:val="000000"/>
+              </w:rPr>
+            </w:pPr>
+            <w:r>
+              <w:rPr>
+                <w:b/>
+                <w:color w:val="000000"/>
+              </w:rPr>
+              <w:t>Inconvenientes:</w:t>
+            </w:r>
+          </w:p>
+          <w:p>
+            <w:pPr>
+              <w:tabs>
+                <w:tab w:val="left" w:pos="1410"/>
+              </w:tabs>
+            </w:pPr>
+            <w:r>
+              <w:tab/>
+            </w:r>
+          </w:p>
+        </w:tc>
+      </w:tr>
+    </w:tbl>
     <w:p/>
     <w:p>
       <w:pPr>
         <w:rPr>
-          <w:color w:val="365F91"/>
-        </w:rPr>
-      </w:pPr>
-    </w:p>
-    <w:p>
-      <w:pPr>
-        <w:rPr>
-          <w:color w:val="365F91"/>
-        </w:rPr>
-      </w:pPr>
-      <w:r>
-        <w:rPr>
-          <w:color w:val="365F91"/>
-        </w:rPr>
-        <w:t>Realizar la carga de la tabla teniendo en cuenta todos los sprint que se realicen para este espacio curricular.</w:t>
-      </w:r>
-    </w:p>
-    <w:p/>
+          <w:sz w:val="24"/>
+          <w:szCs w:val="24"/>
+        </w:rPr>
+      </w:pPr>
+    </w:p>
+    <w:tbl>
+      <w:tblPr>
+        <w:tblW w:w="8732" w:type="dxa"/>
+        <w:tblBorders>
+          <w:top w:val="single" w:sz="4" w:space="0" w:color="000000"/>
+          <w:left w:val="single" w:sz="4" w:space="0" w:color="000000"/>
+          <w:bottom w:val="single" w:sz="4" w:space="0" w:color="000000"/>
+          <w:right w:val="single" w:sz="4" w:space="0" w:color="000000"/>
+          <w:insideH w:val="single" w:sz="4" w:space="0" w:color="000000"/>
+          <w:insideV w:val="single" w:sz="4" w:space="0" w:color="000000"/>
+        </w:tblBorders>
+        <w:tblLayout w:type="fixed"/>
+        <w:tblLook w:val="0000" w:firstRow="0" w:lastRow="0" w:firstColumn="0" w:lastColumn="0" w:noHBand="0" w:noVBand="0"/>
+      </w:tblPr>
+      <w:tblGrid>
+        <w:gridCol w:w="2039"/>
+        <w:gridCol w:w="6693"/>
+      </w:tblGrid>
+      <w:tr>
+        <w:tc>
+          <w:tcPr>
+            <w:tcW w:w="2039" w:type="dxa"/>
+          </w:tcPr>
+          <w:p>
+            <w:pPr>
+              <w:pBdr>
+                <w:top w:val="nil"/>
+                <w:left w:val="nil"/>
+                <w:bottom w:val="nil"/>
+                <w:right w:val="nil"/>
+                <w:between w:val="nil"/>
+              </w:pBdr>
+              <w:rPr>
+                <w:color w:val="000000"/>
+              </w:rPr>
+            </w:pPr>
+            <w:r>
+              <w:rPr>
+                <w:b/>
+                <w:color w:val="000000"/>
+              </w:rPr>
+              <w:t>N° de sprint</w:t>
+            </w:r>
+          </w:p>
+        </w:tc>
+        <w:tc>
+          <w:tcPr>
+            <w:tcW w:w="6693" w:type="dxa"/>
+          </w:tcPr>
+          <w:p>
+            <w:pPr>
+              <w:pBdr>
+                <w:top w:val="nil"/>
+                <w:left w:val="nil"/>
+                <w:bottom w:val="nil"/>
+                <w:right w:val="nil"/>
+                <w:between w:val="nil"/>
+              </w:pBdr>
+              <w:rPr>
+                <w:color w:val="000000"/>
+              </w:rPr>
+            </w:pPr>
+            <w:r>
+              <w:rPr>
+                <w:color w:val="000000"/>
+              </w:rPr>
+              <w:t>2</w:t>
+            </w:r>
+          </w:p>
+        </w:tc>
+      </w:tr>
+      <w:tr>
+        <w:tc>
+          <w:tcPr>
+            <w:tcW w:w="2039" w:type="dxa"/>
+          </w:tcPr>
+          <w:p>
+            <w:pPr>
+              <w:pBdr>
+                <w:top w:val="nil"/>
+                <w:left w:val="nil"/>
+                <w:bottom w:val="nil"/>
+                <w:right w:val="nil"/>
+                <w:between w:val="nil"/>
+              </w:pBdr>
+              <w:rPr>
+                <w:color w:val="000000"/>
+              </w:rPr>
+            </w:pPr>
+            <w:r>
+              <w:rPr>
+                <w:b/>
+                <w:color w:val="000000"/>
+              </w:rPr>
+              <w:t>Sprint Backlog</w:t>
+            </w:r>
+          </w:p>
+        </w:tc>
+        <w:tc>
+          <w:tcPr>
+            <w:tcW w:w="6693" w:type="dxa"/>
+          </w:tcPr>
+          <w:p>
+            <w:pPr>
+              <w:pStyle w:val="NormalWeb"/>
+              <w:jc w:val="both"/>
+              <w:textAlignment w:val="baseline"/>
+              <w:rPr>
+                <w:rFonts w:ascii="Roboto" w:hAnsi="Roboto"/>
+                <w:color w:val="000000"/>
+                <w:sz w:val="20"/>
+                <w:szCs w:val="20"/>
+              </w:rPr>
+            </w:pPr>
+            <w:r>
+              <w:rPr>
+                <w:rFonts w:ascii="Roboto" w:hAnsi="Roboto"/>
+                <w:color w:val="000000"/>
+                <w:sz w:val="20"/>
+                <w:szCs w:val="20"/>
+              </w:rPr>
+              <w:t>Sitio funcional en hosting remoto de Sitio Institucional en WordPress (Este punto es para presentar al Empresa Ficticia que el grupo conforma, por lo que es parte indirecta del Proyecto. Pueden crear una sección en la Wiki con los registros de este sitio).</w:t>
+            </w:r>
+          </w:p>
+          <w:p>
+            <w:pPr>
+              <w:pStyle w:val="NormalWeb"/>
+              <w:jc w:val="both"/>
+              <w:textAlignment w:val="baseline"/>
+              <w:rPr>
+                <w:rFonts w:ascii="Roboto" w:hAnsi="Roboto"/>
+                <w:color w:val="000000"/>
+                <w:sz w:val="20"/>
+                <w:szCs w:val="20"/>
+              </w:rPr>
+            </w:pPr>
+            <w:r>
+              <w:rPr>
+                <w:rFonts w:ascii="Roboto" w:hAnsi="Roboto"/>
+                <w:color w:val="000000"/>
+                <w:sz w:val="20"/>
+                <w:szCs w:val="20"/>
+              </w:rPr>
+              <w:t>Front</w:t>
+            </w:r>
+            <w:r>
+              <w:rPr>
+                <w:rFonts w:ascii="Roboto" w:hAnsi="Roboto"/>
+                <w:color w:val="000000"/>
+                <w:sz w:val="20"/>
+                <w:szCs w:val="20"/>
+              </w:rPr>
+              <w:t>E</w:t>
+            </w:r>
+            <w:r>
+              <w:rPr>
+                <w:rFonts w:ascii="Roboto" w:hAnsi="Roboto"/>
+                <w:color w:val="000000"/>
+                <w:sz w:val="20"/>
+                <w:szCs w:val="20"/>
+              </w:rPr>
+              <w:t>nd en subcarpeta (subdominio) y opcional linkeado al repositorio de GitHub/ GitHub Actions.</w:t>
+            </w:r>
+          </w:p>
+          <w:p>
+            <w:pPr>
+              <w:pStyle w:val="NormalWeb"/>
+              <w:jc w:val="both"/>
+              <w:textAlignment w:val="baseline"/>
+              <w:rPr>
+                <w:rFonts w:ascii="Roboto" w:hAnsi="Roboto"/>
+                <w:color w:val="000000"/>
+                <w:sz w:val="20"/>
+                <w:szCs w:val="20"/>
+              </w:rPr>
+            </w:pPr>
+          </w:p>
+        </w:tc>
+      </w:tr>
+      <w:tr>
+        <w:tc>
+          <w:tcPr>
+            <w:tcW w:w="2039" w:type="dxa"/>
+          </w:tcPr>
+          <w:p>
+            <w:pPr>
+              <w:pBdr>
+                <w:top w:val="nil"/>
+                <w:left w:val="nil"/>
+                <w:bottom w:val="nil"/>
+                <w:right w:val="nil"/>
+                <w:between w:val="nil"/>
+              </w:pBdr>
+              <w:rPr>
+                <w:color w:val="000000"/>
+              </w:rPr>
+            </w:pPr>
+            <w:r>
+              <w:rPr>
+                <w:b/>
+                <w:color w:val="000000"/>
+              </w:rPr>
+              <w:t xml:space="preserve">Responsabilidades </w:t>
+            </w:r>
+          </w:p>
+        </w:tc>
+        <w:tc>
+          <w:tcPr>
+            <w:tcW w:w="6693" w:type="dxa"/>
+          </w:tcPr>
+          <w:p>
+            <w:pPr>
+              <w:pBdr>
+                <w:top w:val="nil"/>
+                <w:left w:val="nil"/>
+                <w:bottom w:val="nil"/>
+                <w:right w:val="nil"/>
+                <w:between w:val="nil"/>
+              </w:pBdr>
+              <w:rPr>
+                <w:color w:val="000000"/>
+              </w:rPr>
+            </w:pPr>
+            <w:r>
+              <w:rPr>
+                <w:color w:val="000000"/>
+              </w:rPr>
+              <w:t>Creación de página institucional/Landing utilizando WordPress</w:t>
+            </w:r>
+          </w:p>
+          <w:p>
+            <w:pPr>
+              <w:pBdr>
+                <w:top w:val="nil"/>
+                <w:left w:val="nil"/>
+                <w:bottom w:val="nil"/>
+                <w:right w:val="nil"/>
+                <w:between w:val="nil"/>
+              </w:pBdr>
+              <w:rPr>
+                <w:color w:val="000000"/>
+              </w:rPr>
+            </w:pPr>
+          </w:p>
+          <w:p>
+            <w:pPr>
+              <w:pBdr>
+                <w:top w:val="nil"/>
+                <w:left w:val="nil"/>
+                <w:bottom w:val="nil"/>
+                <w:right w:val="nil"/>
+                <w:between w:val="nil"/>
+              </w:pBdr>
+              <w:rPr>
+                <w:color w:val="000000"/>
+              </w:rPr>
+            </w:pPr>
+            <w:r>
+              <w:rPr>
+                <w:color w:val="000000"/>
+              </w:rPr>
+              <w:t>Creación del Backend con sus respectivas consultas y DB en MySQL</w:t>
+            </w:r>
+          </w:p>
+          <w:p>
+            <w:pPr>
+              <w:pBdr>
+                <w:top w:val="nil"/>
+                <w:left w:val="nil"/>
+                <w:bottom w:val="nil"/>
+                <w:right w:val="nil"/>
+                <w:between w:val="nil"/>
+              </w:pBdr>
+              <w:rPr>
+                <w:color w:val="000000"/>
+              </w:rPr>
+            </w:pPr>
+          </w:p>
+          <w:p>
+            <w:pPr>
+              <w:pBdr>
+                <w:top w:val="nil"/>
+                <w:left w:val="nil"/>
+                <w:bottom w:val="nil"/>
+                <w:right w:val="nil"/>
+                <w:between w:val="nil"/>
+              </w:pBdr>
+              <w:rPr>
+                <w:color w:val="000000"/>
+              </w:rPr>
+            </w:pPr>
+            <w:r>
+              <w:rPr>
+                <w:color w:val="000000"/>
+              </w:rPr>
+              <w:t>Llevar registro de meetings y toda la info necesaria dentro de la Wiki de GitHub. (Ver consideraciones generales)</w:t>
+            </w:r>
+          </w:p>
+          <w:p>
+            <w:pPr>
+              <w:pBdr>
+                <w:top w:val="nil"/>
+                <w:left w:val="nil"/>
+                <w:bottom w:val="nil"/>
+                <w:right w:val="nil"/>
+                <w:between w:val="nil"/>
+              </w:pBdr>
+              <w:rPr>
+                <w:color w:val="000000"/>
+              </w:rPr>
+            </w:pPr>
+          </w:p>
+        </w:tc>
+      </w:tr>
+      <w:tr>
+        <w:tc>
+          <w:tcPr>
+            <w:tcW w:w="2039" w:type="dxa"/>
+          </w:tcPr>
+          <w:p>
+            <w:pPr>
+              <w:pBdr>
+                <w:top w:val="nil"/>
+                <w:left w:val="nil"/>
+                <w:bottom w:val="nil"/>
+                <w:right w:val="nil"/>
+                <w:between w:val="nil"/>
+              </w:pBdr>
+              <w:rPr>
+                <w:color w:val="000000"/>
+              </w:rPr>
+            </w:pPr>
+            <w:r>
+              <w:rPr>
+                <w:b/>
+                <w:color w:val="000000"/>
+              </w:rPr>
+              <w:t>Calendario</w:t>
+            </w:r>
+          </w:p>
+        </w:tc>
+        <w:tc>
+          <w:tcPr>
+            <w:tcW w:w="6693" w:type="dxa"/>
+          </w:tcPr>
+          <w:p>
+            <w:pPr>
+              <w:pStyle w:val="NormalWeb"/>
+              <w:spacing w:before="0" w:beforeAutospacing="0" w:after="0" w:afterAutospacing="0"/>
+              <w:jc w:val="both"/>
+            </w:pPr>
+            <w:r>
+              <w:rPr>
+                <w:rFonts w:ascii="Roboto" w:hAnsi="Roboto"/>
+                <w:color w:val="000000"/>
+                <w:sz w:val="22"/>
+                <w:szCs w:val="22"/>
+              </w:rPr>
+              <w:t>Fecha Inicio = 17/10/2022 - Fecha de Fin = 14/11/2022</w:t>
+            </w:r>
+          </w:p>
+          <w:p>
+            <w:pPr>
+              <w:jc w:val="both"/>
+            </w:pPr>
+          </w:p>
+        </w:tc>
+      </w:tr>
+      <w:tr>
+        <w:tc>
+          <w:tcPr>
+            <w:tcW w:w="8732" w:type="dxa"/>
+            <w:gridSpan w:val="2"/>
+          </w:tcPr>
+          <w:p>
+            <w:pPr>
+              <w:pBdr>
+                <w:top w:val="nil"/>
+                <w:left w:val="nil"/>
+                <w:bottom w:val="nil"/>
+                <w:right w:val="nil"/>
+                <w:between w:val="nil"/>
+              </w:pBdr>
+              <w:rPr>
+                <w:color w:val="000000"/>
+              </w:rPr>
+            </w:pPr>
+            <w:r>
+              <w:rPr>
+                <w:b/>
+                <w:color w:val="000000"/>
+              </w:rPr>
+              <w:t>Inconvenientes:</w:t>
+            </w:r>
+          </w:p>
+          <w:p>
+            <w:pPr>
+              <w:tabs>
+                <w:tab w:val="left" w:pos="1410"/>
+              </w:tabs>
+            </w:pPr>
+            <w:r>
+              <w:tab/>
+            </w:r>
+          </w:p>
+        </w:tc>
+      </w:tr>
+    </w:tbl>
     <w:p>
       <w:pPr>
         <w:jc w:val="center"/>
@@ -12903,6 +14006,155 @@
     </w:lvl>
   </w:abstractNum>
   <w:abstractNum w:abstractNumId="1" w15:restartNumberingAfterBreak="0">
+    <w:nsid w:val="52BD6A52"/>
+    <w:multiLevelType w:val="multilevel"/>
+    <w:tmpl w:val="2436B1F4"/>
+    <w:lvl w:ilvl="0">
+      <w:start w:val="1"/>
+      <w:numFmt w:val="bullet"/>
+      <w:lvlText w:val=""/>
+      <w:lvlJc w:val="left"/>
+      <w:pPr>
+        <w:tabs>
+          <w:tab w:val="num" w:pos="720"/>
+        </w:tabs>
+        <w:ind w:left="720" w:hanging="360"/>
+      </w:pPr>
+      <w:rPr>
+        <w:rFonts w:ascii="Symbol" w:hAnsi="Symbol" w:hint="default"/>
+        <w:sz w:val="20"/>
+      </w:rPr>
+    </w:lvl>
+    <w:lvl w:ilvl="1" w:tentative="1">
+      <w:start w:val="1"/>
+      <w:numFmt w:val="bullet"/>
+      <w:lvlText w:val="o"/>
+      <w:lvlJc w:val="left"/>
+      <w:pPr>
+        <w:tabs>
+          <w:tab w:val="num" w:pos="1440"/>
+        </w:tabs>
+        <w:ind w:left="1440" w:hanging="360"/>
+      </w:pPr>
+      <w:rPr>
+        <w:rFonts w:ascii="Courier New" w:hAnsi="Courier New" w:hint="default"/>
+        <w:sz w:val="20"/>
+      </w:rPr>
+    </w:lvl>
+    <w:lvl w:ilvl="2" w:tentative="1">
+      <w:start w:val="1"/>
+      <w:numFmt w:val="bullet"/>
+      <w:lvlText w:val=""/>
+      <w:lvlJc w:val="left"/>
+      <w:pPr>
+        <w:tabs>
+          <w:tab w:val="num" w:pos="2160"/>
+        </w:tabs>
+        <w:ind w:left="2160" w:hanging="360"/>
+      </w:pPr>
+      <w:rPr>
+        <w:rFonts w:ascii="Wingdings" w:hAnsi="Wingdings" w:hint="default"/>
+        <w:sz w:val="20"/>
+      </w:rPr>
+    </w:lvl>
+    <w:lvl w:ilvl="3" w:tentative="1">
+      <w:start w:val="1"/>
+      <w:numFmt w:val="bullet"/>
+      <w:lvlText w:val=""/>
+      <w:lvlJc w:val="left"/>
+      <w:pPr>
+        <w:tabs>
+          <w:tab w:val="num" w:pos="2880"/>
+        </w:tabs>
+        <w:ind w:left="2880" w:hanging="360"/>
+      </w:pPr>
+      <w:rPr>
+        <w:rFonts w:ascii="Wingdings" w:hAnsi="Wingdings" w:hint="default"/>
+        <w:sz w:val="20"/>
+      </w:rPr>
+    </w:lvl>
+    <w:lvl w:ilvl="4" w:tentative="1">
+      <w:start w:val="1"/>
+      <w:numFmt w:val="bullet"/>
+      <w:lvlText w:val=""/>
+      <w:lvlJc w:val="left"/>
+      <w:pPr>
+        <w:tabs>
+          <w:tab w:val="num" w:pos="3600"/>
+        </w:tabs>
+        <w:ind w:left="3600" w:hanging="360"/>
+      </w:pPr>
+      <w:rPr>
+        <w:rFonts w:ascii="Wingdings" w:hAnsi="Wingdings" w:hint="default"/>
+        <w:sz w:val="20"/>
+      </w:rPr>
+    </w:lvl>
+    <w:lvl w:ilvl="5" w:tentative="1">
+      <w:start w:val="1"/>
+      <w:numFmt w:val="bullet"/>
+      <w:lvlText w:val=""/>
+      <w:lvlJc w:val="left"/>
+      <w:pPr>
+        <w:tabs>
+          <w:tab w:val="num" w:pos="4320"/>
+        </w:tabs>
+        <w:ind w:left="4320" w:hanging="360"/>
+      </w:pPr>
+      <w:rPr>
+        <w:rFonts w:ascii="Wingdings" w:hAnsi="Wingdings" w:hint="default"/>
+        <w:sz w:val="20"/>
+      </w:rPr>
+    </w:lvl>
+    <w:lvl w:ilvl="6" w:tentative="1">
+      <w:start w:val="1"/>
+      <w:numFmt w:val="bullet"/>
+      <w:lvlText w:val=""/>
+      <w:lvlJc w:val="left"/>
+      <w:pPr>
+        <w:tabs>
+          <w:tab w:val="num" w:pos="5040"/>
+        </w:tabs>
+        <w:ind w:left="5040" w:hanging="360"/>
+      </w:pPr>
+      <w:rPr>
+        <w:rFonts w:ascii="Wingdings" w:hAnsi="Wingdings" w:hint="default"/>
+        <w:sz w:val="20"/>
+      </w:rPr>
+    </w:lvl>
+    <w:lvl w:ilvl="7" w:tentative="1">
+      <w:start w:val="1"/>
+      <w:numFmt w:val="bullet"/>
+      <w:lvlText w:val=""/>
+      <w:lvlJc w:val="left"/>
+      <w:pPr>
+        <w:tabs>
+          <w:tab w:val="num" w:pos="5760"/>
+        </w:tabs>
+        <w:ind w:left="5760" w:hanging="360"/>
+      </w:pPr>
+      <w:rPr>
+        <w:rFonts w:ascii="Wingdings" w:hAnsi="Wingdings" w:hint="default"/>
+        <w:sz w:val="20"/>
+      </w:rPr>
+    </w:lvl>
+    <w:lvl w:ilvl="8" w:tentative="1">
+      <w:start w:val="1"/>
+      <w:numFmt w:val="bullet"/>
+      <w:lvlText w:val=""/>
+      <w:lvlJc w:val="left"/>
+      <w:pPr>
+        <w:tabs>
+          <w:tab w:val="num" w:pos="6480"/>
+        </w:tabs>
+        <w:ind w:left="6480" w:hanging="360"/>
+      </w:pPr>
+      <w:rPr>
+        <w:rFonts w:ascii="Wingdings" w:hAnsi="Wingdings" w:hint="default"/>
+        <w:sz w:val="20"/>
+      </w:rPr>
+    </w:lvl>
+  </w:abstractNum>
+  <w:abstractNum w:abstractNumId="2" w15:restartNumberingAfterBreak="0">
     <w:nsid w:val="6AAE6F91"/>
     <w:multiLevelType w:val="multilevel"/>
     <w:tmpl w:val="A5C86B60"/>
@@ -13028,6 +14280,9 @@
     <w:abstractNumId w:val="0"/>
   </w:num>
   <w:num w:numId="2" w16cid:durableId="2021274941">
+    <w:abstractNumId w:val="2"/>
+  </w:num>
+  <w:num w:numId="3" w16cid:durableId="292635168">
     <w:abstractNumId w:val="1"/>
   </w:num>
 </w:numbering>
@@ -13425,7 +14680,7 @@
   <w:style w:type="paragraph" w:default="1" w:styleId="Normal">
     <w:name w:val="Normal"/>
     <w:qFormat/>
-    <w:rsid w:val="00DF2B0D"/>
+    <w:rsid w:val="00EB0F4A"/>
   </w:style>
   <w:style w:type="paragraph" w:styleId="Ttulo1">
     <w:name w:val="heading 1"/>
@@ -13749,6 +15004,22 @@
       </w:tblCellMar>
     </w:tblPr>
   </w:style>
+  <w:style w:type="paragraph" w:styleId="NormalWeb">
+    <w:name w:val="Normal (Web)"/>
+    <w:basedOn w:val="Normal"/>
+    <w:uiPriority w:val="99"/>
+    <w:unhideWhenUsed/>
+    <w:rsid w:val="006B3F25"/>
+    <w:pPr>
+      <w:spacing w:before="100" w:beforeAutospacing="1" w:after="100" w:afterAutospacing="1"/>
+    </w:pPr>
+    <w:rPr>
+      <w:rFonts w:ascii="Times New Roman" w:eastAsia="Times New Roman" w:hAnsi="Times New Roman" w:cs="Times New Roman"/>
+      <w:sz w:val="24"/>
+      <w:szCs w:val="24"/>
+      <w:lang w:val="es-AR"/>
+    </w:rPr>
+  </w:style>
 </w:styles>
 </file>
 

</xml_diff>